<commit_message>
Final Architecture Alignment - Stable Pytest Passing
</commit_message>
<xml_diff>
--- a/final_project_map.docx
+++ b/final_project_map.docx
@@ -319,7 +319,7 @@
           <w:color w:val="333333"/>
           <w:sz w:val="18"/>
         </w:rPr>
-        <w:t xml:space="preserve">    📄 run_seed.py.TOBEDELETED</w:t>
+        <w:t xml:space="preserve">    📁 schema.sql/</w:t>
       </w:r>
     </w:p>
     <w:p>
@@ -332,7 +332,7 @@
           <w:color w:val="333333"/>
           <w:sz w:val="18"/>
         </w:rPr>
-        <w:t xml:space="preserve">    📁 schema.sql/</w:t>
+        <w:t xml:space="preserve">    📁 src/</w:t>
       </w:r>
     </w:p>
     <w:p>
@@ -345,7 +345,7 @@
           <w:color w:val="333333"/>
           <w:sz w:val="18"/>
         </w:rPr>
-        <w:t xml:space="preserve">    📁 src/</w:t>
+        <w:t xml:space="preserve">        🐍 __init__.py</w:t>
       </w:r>
     </w:p>
     <w:p>
@@ -358,7 +358,7 @@
           <w:color w:val="333333"/>
           <w:sz w:val="18"/>
         </w:rPr>
-        <w:t xml:space="preserve">        🐍 __init__.py</w:t>
+        <w:t xml:space="preserve">        🐍 app.py</w:t>
       </w:r>
     </w:p>
     <w:p>
@@ -371,7 +371,7 @@
           <w:color w:val="333333"/>
           <w:sz w:val="18"/>
         </w:rPr>
-        <w:t xml:space="preserve">        🐍 app.py</w:t>
+        <w:t xml:space="preserve">        📁 db/</w:t>
       </w:r>
     </w:p>
     <w:p>
@@ -384,7 +384,7 @@
           <w:color w:val="333333"/>
           <w:sz w:val="18"/>
         </w:rPr>
-        <w:t xml:space="preserve">        📁 db/</w:t>
+        <w:t xml:space="preserve">            🐍 __init__.py</w:t>
       </w:r>
     </w:p>
     <w:p>
@@ -397,7 +397,7 @@
           <w:color w:val="333333"/>
           <w:sz w:val="18"/>
         </w:rPr>
-        <w:t xml:space="preserve">            🐍 __init__.py</w:t>
+        <w:t xml:space="preserve">            📁 dao/</w:t>
       </w:r>
     </w:p>
     <w:p>
@@ -410,7 +410,7 @@
           <w:color w:val="333333"/>
           <w:sz w:val="18"/>
         </w:rPr>
-        <w:t xml:space="preserve">            📁 dao/</w:t>
+        <w:t xml:space="preserve">                🐍 activity_dao.py</w:t>
       </w:r>
     </w:p>
     <w:p>
@@ -423,7 +423,7 @@
           <w:color w:val="333333"/>
           <w:sz w:val="18"/>
         </w:rPr>
-        <w:t xml:space="preserve">                🐍 activity_dao.py</w:t>
+        <w:t xml:space="preserve">                🐍 split_dao.py</w:t>
       </w:r>
     </w:p>
     <w:p>
@@ -436,7 +436,7 @@
           <w:color w:val="333333"/>
           <w:sz w:val="18"/>
         </w:rPr>
-        <w:t xml:space="preserve">                🐍 split_dao.py</w:t>
+        <w:t xml:space="preserve">                🐍 token_dao.py</w:t>
       </w:r>
     </w:p>
     <w:p>
@@ -449,7 +449,7 @@
           <w:color w:val="333333"/>
           <w:sz w:val="18"/>
         </w:rPr>
-        <w:t xml:space="preserve">                🐍 token_dao.py</w:t>
+        <w:t xml:space="preserve">            🐍 db_session.py</w:t>
       </w:r>
     </w:p>
     <w:p>
@@ -462,7 +462,7 @@
           <w:color w:val="333333"/>
           <w:sz w:val="18"/>
         </w:rPr>
-        <w:t xml:space="preserve">            🐍 db_session.py</w:t>
+        <w:t xml:space="preserve">            📁 models/</w:t>
       </w:r>
     </w:p>
     <w:p>
@@ -475,7 +475,7 @@
           <w:color w:val="333333"/>
           <w:sz w:val="18"/>
         </w:rPr>
-        <w:t xml:space="preserve">            📁 models/</w:t>
+        <w:t xml:space="preserve">                🐍 activities.py</w:t>
       </w:r>
     </w:p>
     <w:p>
@@ -488,7 +488,7 @@
           <w:color w:val="333333"/>
           <w:sz w:val="18"/>
         </w:rPr>
-        <w:t xml:space="preserve">                🐍 activities.py</w:t>
+        <w:t xml:space="preserve">                🐍 splits.py</w:t>
       </w:r>
     </w:p>
     <w:p>
@@ -501,7 +501,7 @@
           <w:color w:val="333333"/>
           <w:sz w:val="18"/>
         </w:rPr>
-        <w:t xml:space="preserve">                🐍 splits.py</w:t>
+        <w:t xml:space="preserve">                🐍 tokens.py</w:t>
       </w:r>
     </w:p>
     <w:p>
@@ -514,7 +514,7 @@
           <w:color w:val="333333"/>
           <w:sz w:val="18"/>
         </w:rPr>
-        <w:t xml:space="preserve">                🐍 tokens.py</w:t>
+        <w:t xml:space="preserve">        🐍 env_loader.py</w:t>
       </w:r>
     </w:p>
     <w:p>
@@ -527,7 +527,7 @@
           <w:color w:val="333333"/>
           <w:sz w:val="18"/>
         </w:rPr>
-        <w:t xml:space="preserve">        🐍 env_loader.py</w:t>
+        <w:t xml:space="preserve">        📁 routes/</w:t>
       </w:r>
     </w:p>
     <w:p>
@@ -540,7 +540,7 @@
           <w:color w:val="333333"/>
           <w:sz w:val="18"/>
         </w:rPr>
-        <w:t xml:space="preserve">        📁 routes/</w:t>
+        <w:t xml:space="preserve">            🐍 __init__.py</w:t>
       </w:r>
     </w:p>
     <w:p>
@@ -553,7 +553,7 @@
           <w:color w:val="333333"/>
           <w:sz w:val="18"/>
         </w:rPr>
-        <w:t xml:space="preserve">            🐍 __init__.py</w:t>
+        <w:t xml:space="preserve">            🐍 admin_routes.py</w:t>
       </w:r>
     </w:p>
     <w:p>
@@ -566,7 +566,7 @@
           <w:color w:val="333333"/>
           <w:sz w:val="18"/>
         </w:rPr>
-        <w:t xml:space="preserve">            🐍 admin_routes.py</w:t>
+        <w:t xml:space="preserve">            🐍 auth.py</w:t>
       </w:r>
     </w:p>
     <w:p>
@@ -579,7 +579,7 @@
           <w:color w:val="333333"/>
           <w:sz w:val="18"/>
         </w:rPr>
-        <w:t xml:space="preserve">            🐍 auth.py</w:t>
+        <w:t xml:space="preserve">            🐍 enrich.py</w:t>
       </w:r>
     </w:p>
     <w:p>
@@ -592,7 +592,7 @@
           <w:color w:val="333333"/>
           <w:sz w:val="18"/>
         </w:rPr>
-        <w:t xml:space="preserve">            🐍 enrich.py</w:t>
+        <w:t xml:space="preserve">            🐍 monitor_routes.py</w:t>
       </w:r>
     </w:p>
     <w:p>
@@ -605,7 +605,7 @@
           <w:color w:val="333333"/>
           <w:sz w:val="18"/>
         </w:rPr>
-        <w:t xml:space="preserve">            🐍 monitor_routes.py</w:t>
+        <w:t xml:space="preserve">            🐍 oauth.py</w:t>
       </w:r>
     </w:p>
     <w:p>
@@ -618,7 +618,7 @@
           <w:color w:val="333333"/>
           <w:sz w:val="18"/>
         </w:rPr>
-        <w:t xml:space="preserve">            🐍 oauth.py</w:t>
+        <w:t xml:space="preserve">            🐍 sync_routes.py</w:t>
       </w:r>
     </w:p>
     <w:p>
@@ -631,7 +631,7 @@
           <w:color w:val="333333"/>
           <w:sz w:val="18"/>
         </w:rPr>
-        <w:t xml:space="preserve">            🐍 sync_routes.py</w:t>
+        <w:t xml:space="preserve">        📁 scripts/</w:t>
       </w:r>
     </w:p>
     <w:p>
@@ -644,7 +644,7 @@
           <w:color w:val="333333"/>
           <w:sz w:val="18"/>
         </w:rPr>
-        <w:t xml:space="preserve">            📄 web_routes.py.TOBEDELETED</w:t>
+        <w:t xml:space="preserve">            🐍 __init__.py</w:t>
       </w:r>
     </w:p>
     <w:p>
@@ -657,7 +657,7 @@
           <w:color w:val="333333"/>
           <w:sz w:val="18"/>
         </w:rPr>
-        <w:t xml:space="preserve">        📁 scripts/</w:t>
+        <w:t xml:space="preserve">            🐍 generate_gpt_handoff_summary.py</w:t>
       </w:r>
     </w:p>
     <w:p>
@@ -670,7 +670,7 @@
           <w:color w:val="333333"/>
           <w:sz w:val="18"/>
         </w:rPr>
-        <w:t xml:space="preserve">            🐍 __init__.py</w:t>
+        <w:t xml:space="preserve">            🐍 map_and_extract_Railway.py</w:t>
       </w:r>
     </w:p>
     <w:p>
@@ -683,7 +683,7 @@
           <w:color w:val="333333"/>
           <w:sz w:val="18"/>
         </w:rPr>
-        <w:t xml:space="preserve">            📄 dev_only_init_db.py.TOBEDELETED</w:t>
+        <w:t xml:space="preserve">            🐍 onboard_and_sync.py</w:t>
       </w:r>
     </w:p>
     <w:p>
@@ -696,7 +696,7 @@
           <w:color w:val="333333"/>
           <w:sz w:val="18"/>
         </w:rPr>
-        <w:t xml:space="preserve">            📄 dev_seed_data.py.TOBEDELETED</w:t>
+        <w:t xml:space="preserve">            📄 sync_athlete.sh</w:t>
       </w:r>
     </w:p>
     <w:p>
@@ -709,7 +709,7 @@
           <w:color w:val="333333"/>
           <w:sz w:val="18"/>
         </w:rPr>
-        <w:t xml:space="preserve">            📄 enrich_runner.py.TOBEDELETED</w:t>
+        <w:t xml:space="preserve">        📁 services/</w:t>
       </w:r>
     </w:p>
     <w:p>
@@ -722,7 +722,7 @@
           <w:color w:val="333333"/>
           <w:sz w:val="18"/>
         </w:rPr>
-        <w:t xml:space="preserve">            🐍 generate_gpt_handoff_summary.py</w:t>
+        <w:t xml:space="preserve">            🐍 __init__.py</w:t>
       </w:r>
     </w:p>
     <w:p>
@@ -735,7 +735,7 @@
           <w:color w:val="333333"/>
           <w:sz w:val="18"/>
         </w:rPr>
-        <w:t xml:space="preserve">            🐍 map_and_extract_Railway.py</w:t>
+        <w:t xml:space="preserve">            🐍 activity_ingestion_service.py</w:t>
       </w:r>
     </w:p>
     <w:p>
@@ -748,7 +748,7 @@
           <w:color w:val="333333"/>
           <w:sz w:val="18"/>
         </w:rPr>
-        <w:t xml:space="preserve">            🐍 onboard_and_sync.py</w:t>
+        <w:t xml:space="preserve">            🐍 auth.py</w:t>
       </w:r>
     </w:p>
     <w:p>
@@ -761,7 +761,7 @@
           <w:color w:val="333333"/>
           <w:sz w:val="18"/>
         </w:rPr>
-        <w:t xml:space="preserve">            📄 sync_athlete.sh</w:t>
+        <w:t xml:space="preserve">            🐍 enrichment_sync.py</w:t>
       </w:r>
     </w:p>
     <w:p>
@@ -774,7 +774,7 @@
           <w:color w:val="333333"/>
           <w:sz w:val="18"/>
         </w:rPr>
-        <w:t xml:space="preserve">        📁 services/</w:t>
+        <w:t xml:space="preserve">            🐍 strava_client.py</w:t>
       </w:r>
     </w:p>
     <w:p>
@@ -787,7 +787,7 @@
           <w:color w:val="333333"/>
           <w:sz w:val="18"/>
         </w:rPr>
-        <w:t xml:space="preserve">            🐍 __init__.py</w:t>
+        <w:t xml:space="preserve">            🐍 token_service.py</w:t>
       </w:r>
     </w:p>
     <w:p>
@@ -800,7 +800,7 @@
           <w:color w:val="333333"/>
           <w:sz w:val="18"/>
         </w:rPr>
-        <w:t xml:space="preserve">            🐍 activity_ingestion_service.py</w:t>
+        <w:t xml:space="preserve">        📁 utils/</w:t>
       </w:r>
     </w:p>
     <w:p>
@@ -813,7 +813,7 @@
           <w:color w:val="333333"/>
           <w:sz w:val="18"/>
         </w:rPr>
-        <w:t xml:space="preserve">            🐍 auth.py</w:t>
+        <w:t xml:space="preserve">            🐍 gpt_ops.py</w:t>
       </w:r>
     </w:p>
     <w:p>
@@ -826,7 +826,7 @@
           <w:color w:val="333333"/>
           <w:sz w:val="18"/>
         </w:rPr>
-        <w:t xml:space="preserve">            🐍 enrichment_sync.py</w:t>
+        <w:t xml:space="preserve">            🐍 jwt_utils.py</w:t>
       </w:r>
     </w:p>
     <w:p>
@@ -839,7 +839,7 @@
           <w:color w:val="333333"/>
           <w:sz w:val="18"/>
         </w:rPr>
-        <w:t xml:space="preserve">            🐍 strava_client.py</w:t>
+        <w:t xml:space="preserve">            🐍 logger.py</w:t>
       </w:r>
     </w:p>
     <w:p>
@@ -852,7 +852,7 @@
           <w:color w:val="333333"/>
           <w:sz w:val="18"/>
         </w:rPr>
-        <w:t xml:space="preserve">            🐍 token_service.py</w:t>
+        <w:t xml:space="preserve">    🐍 test_enrichment_sync.py</w:t>
       </w:r>
     </w:p>
     <w:p>
@@ -865,7 +865,7 @@
           <w:color w:val="333333"/>
           <w:sz w:val="18"/>
         </w:rPr>
-        <w:t xml:space="preserve">        📁 utils/</w:t>
+        <w:t xml:space="preserve">    📁 tests/</w:t>
       </w:r>
     </w:p>
     <w:p>
@@ -878,7 +878,7 @@
           <w:color w:val="333333"/>
           <w:sz w:val="18"/>
         </w:rPr>
-        <w:t xml:space="preserve">            📄 enrichment_debug_wrapper.py.TOBEDELETED</w:t>
+        <w:t xml:space="preserve">        🐍 conftest.py</w:t>
       </w:r>
     </w:p>
     <w:p>
@@ -891,7 +891,7 @@
           <w:color w:val="333333"/>
           <w:sz w:val="18"/>
         </w:rPr>
-        <w:t xml:space="preserve">            🐍 gpt_ops.py</w:t>
+        <w:t xml:space="preserve">        🐍 test_activity_sync_flow.py</w:t>
       </w:r>
     </w:p>
     <w:p>
@@ -904,7 +904,7 @@
           <w:color w:val="333333"/>
           <w:sz w:val="18"/>
         </w:rPr>
-        <w:t xml:space="preserve">            🐍 jwt_utils.py</w:t>
+        <w:t xml:space="preserve">        🐍 test_auth.py</w:t>
       </w:r>
     </w:p>
     <w:p>
@@ -917,7 +917,7 @@
           <w:color w:val="333333"/>
           <w:sz w:val="18"/>
         </w:rPr>
-        <w:t xml:space="preserve">            🐍 logger.py</w:t>
+        <w:t xml:space="preserve">        🐍 test_enrichment_with_splits.py</w:t>
       </w:r>
     </w:p>
     <w:p>
@@ -930,7 +930,7 @@
           <w:color w:val="333333"/>
           <w:sz w:val="18"/>
         </w:rPr>
-        <w:t xml:space="preserve">    📄 test.db.TOBEDELETED</w:t>
+        <w:t xml:space="preserve">        🐍 test_health.py</w:t>
       </w:r>
     </w:p>
     <w:p>
@@ -943,7 +943,7 @@
           <w:color w:val="333333"/>
           <w:sz w:val="18"/>
         </w:rPr>
-        <w:t xml:space="preserve">    🐍 test_enrichment_sync.py</w:t>
+        <w:t xml:space="preserve">        🐍 test_hr_zone_api.py</w:t>
       </w:r>
     </w:p>
     <w:p>
@@ -956,124 +956,7 @@
           <w:color w:val="333333"/>
           <w:sz w:val="18"/>
         </w:rPr>
-        <w:t xml:space="preserve">    📁 tests/</w:t>
-      </w:r>
-    </w:p>
-    <w:p>
-      <w:pPr>
-        <w:spacing w:before="0" w:after="0" w:line="240" w:lineRule="auto"/>
-      </w:pPr>
-      <w:r>
-        <w:rPr>
-          <w:rFonts w:ascii="Consolas" w:hAnsi="Consolas" w:eastAsia="Consolas"/>
-          <w:color w:val="333333"/>
-          <w:sz w:val="18"/>
-        </w:rPr>
-        <w:t xml:space="preserve">        🐍 conftest.py</w:t>
-      </w:r>
-    </w:p>
-    <w:p>
-      <w:pPr>
-        <w:spacing w:before="0" w:after="0" w:line="240" w:lineRule="auto"/>
-      </w:pPr>
-      <w:r>
-        <w:rPr>
-          <w:rFonts w:ascii="Consolas" w:hAnsi="Consolas" w:eastAsia="Consolas"/>
-          <w:color w:val="333333"/>
-          <w:sz w:val="18"/>
-        </w:rPr>
-        <w:t xml:space="preserve">        🐍 test_activity_sync_flow.py</w:t>
-      </w:r>
-    </w:p>
-    <w:p>
-      <w:pPr>
-        <w:spacing w:before="0" w:after="0" w:line="240" w:lineRule="auto"/>
-      </w:pPr>
-      <w:r>
-        <w:rPr>
-          <w:rFonts w:ascii="Consolas" w:hAnsi="Consolas" w:eastAsia="Consolas"/>
-          <w:color w:val="333333"/>
-          <w:sz w:val="18"/>
-        </w:rPr>
-        <w:t xml:space="preserve">        🐍 test_auth.py</w:t>
-      </w:r>
-    </w:p>
-    <w:p>
-      <w:pPr>
-        <w:spacing w:before="0" w:after="0" w:line="240" w:lineRule="auto"/>
-      </w:pPr>
-      <w:r>
-        <w:rPr>
-          <w:rFonts w:ascii="Consolas" w:hAnsi="Consolas" w:eastAsia="Consolas"/>
-          <w:color w:val="333333"/>
-          <w:sz w:val="18"/>
-        </w:rPr>
-        <w:t xml:space="preserve">        📄 test_enrichment_debug_wrapper.TOBEDELETED</w:t>
-      </w:r>
-    </w:p>
-    <w:p>
-      <w:pPr>
-        <w:spacing w:before="0" w:after="0" w:line="240" w:lineRule="auto"/>
-      </w:pPr>
-      <w:r>
-        <w:rPr>
-          <w:rFonts w:ascii="Consolas" w:hAnsi="Consolas" w:eastAsia="Consolas"/>
-          <w:color w:val="333333"/>
-          <w:sz w:val="18"/>
-        </w:rPr>
-        <w:t xml:space="preserve">        🐍 test_enrichment_with_splits.py</w:t>
-      </w:r>
-    </w:p>
-    <w:p>
-      <w:pPr>
-        <w:spacing w:before="0" w:after="0" w:line="240" w:lineRule="auto"/>
-      </w:pPr>
-      <w:r>
-        <w:rPr>
-          <w:rFonts w:ascii="Consolas" w:hAnsi="Consolas" w:eastAsia="Consolas"/>
-          <w:color w:val="333333"/>
-          <w:sz w:val="18"/>
-        </w:rPr>
-        <w:t xml:space="preserve">        🐍 test_health.py</w:t>
-      </w:r>
-    </w:p>
-    <w:p>
-      <w:pPr>
-        <w:spacing w:before="0" w:after="0" w:line="240" w:lineRule="auto"/>
-      </w:pPr>
-      <w:r>
-        <w:rPr>
-          <w:rFonts w:ascii="Consolas" w:hAnsi="Consolas" w:eastAsia="Consolas"/>
-          <w:color w:val="333333"/>
-          <w:sz w:val="18"/>
-        </w:rPr>
-        <w:t xml:space="preserve">        🐍 test_hr_zone_api.py</w:t>
-      </w:r>
-    </w:p>
-    <w:p>
-      <w:pPr>
-        <w:spacing w:before="0" w:after="0" w:line="240" w:lineRule="auto"/>
-      </w:pPr>
-      <w:r>
-        <w:rPr>
-          <w:rFonts w:ascii="Consolas" w:hAnsi="Consolas" w:eastAsia="Consolas"/>
-          <w:color w:val="333333"/>
-          <w:sz w:val="18"/>
-        </w:rPr>
         <w:t xml:space="preserve">        🐍 test_oauth_flow.py</w:t>
-      </w:r>
-    </w:p>
-    <w:p>
-      <w:pPr>
-        <w:spacing w:before="0" w:after="0" w:line="240" w:lineRule="auto"/>
-      </w:pPr>
-      <w:r>
-        <w:rPr>
-          <w:rFonts w:ascii="Consolas" w:hAnsi="Consolas" w:eastAsia="Consolas"/>
-          <w:color w:val="333333"/>
-          <w:sz w:val="18"/>
-        </w:rPr>
-        <w:t xml:space="preserve">        📄 test_onboard_and_sync.TOBEDELETED</w:t>
       </w:r>
     </w:p>
     <w:p>
@@ -16743,7 +16626,6 @@
           <w:color w:val="333333"/>
           <w:sz w:val="18"/>
         </w:rPr>
-        <w:t># ✅ ✅ ✅ HERE IS THE FIXED PART FOR LAP_INDEX COLLISIONS:</w:t>
         <w:br/>
       </w:r>
       <w:r>
@@ -16796,7 +16678,16 @@
           <w:color w:val="333333"/>
           <w:sz w:val="18"/>
         </w:rPr>
-        <w:t xml:space="preserve">    for idx, split_obj in enumerate(splits_json):</w:t>
+        <w:t xml:space="preserve">    for i, split_obj in enumerate(splits_json):</w:t>
+        <w:br/>
+      </w:r>
+      <w:r>
+        <w:rPr>
+          <w:rFonts w:ascii="Consolas" w:hAnsi="Consolas" w:eastAsia="Consolas"/>
+          <w:color w:val="333333"/>
+          <w:sz w:val="18"/>
+        </w:rPr>
+        <w:t xml:space="preserve">        # Handle missing split_index safely</w:t>
         <w:br/>
       </w:r>
       <w:r>
@@ -16823,7 +16714,51 @@
           <w:color w:val="333333"/>
           <w:sz w:val="18"/>
         </w:rPr>
-        <w:t xml:space="preserve">            lap_index = idx  # fallback to unique index</w:t>
+        <w:t xml:space="preserve">            lap_index = i  # fallback to sequential index</w:t>
+        <w:br/>
+      </w:r>
+      <w:r>
+        <w:rPr>
+          <w:rFonts w:ascii="Consolas" w:hAnsi="Consolas" w:eastAsia="Consolas"/>
+          <w:color w:val="333333"/>
+          <w:sz w:val="18"/>
+        </w:rPr>
+        <w:br/>
+      </w:r>
+      <w:r>
+        <w:rPr>
+          <w:rFonts w:ascii="Consolas" w:hAnsi="Consolas" w:eastAsia="Consolas"/>
+          <w:color w:val="333333"/>
+          <w:sz w:val="18"/>
+        </w:rPr>
+        <w:t xml:space="preserve">        distance_meters = split_obj.get("distance")</w:t>
+        <w:br/>
+      </w:r>
+      <w:r>
+        <w:rPr>
+          <w:rFonts w:ascii="Consolas" w:hAnsi="Consolas" w:eastAsia="Consolas"/>
+          <w:color w:val="333333"/>
+          <w:sz w:val="18"/>
+        </w:rPr>
+        <w:t xml:space="preserve">        elapsed_time_sec = split_obj.get("elapsed_time")</w:t>
+        <w:br/>
+      </w:r>
+      <w:r>
+        <w:rPr>
+          <w:rFonts w:ascii="Consolas" w:hAnsi="Consolas" w:eastAsia="Consolas"/>
+          <w:color w:val="333333"/>
+          <w:sz w:val="18"/>
+        </w:rPr>
+        <w:t xml:space="preserve">        moving_time_sec = split_obj.get("moving_time")</w:t>
+        <w:br/>
+      </w:r>
+      <w:r>
+        <w:rPr>
+          <w:rFonts w:ascii="Consolas" w:hAnsi="Consolas" w:eastAsia="Consolas"/>
+          <w:color w:val="333333"/>
+          <w:sz w:val="18"/>
+        </w:rPr>
+        <w:t xml:space="preserve">        avg_speed_mps = split_obj.get("average_speed")</w:t>
         <w:br/>
       </w:r>
       <w:r>
@@ -16867,34 +16802,34 @@
           <w:color w:val="333333"/>
           <w:sz w:val="18"/>
         </w:rPr>
-        <w:t xml:space="preserve">            "distance": split_obj.get("distance"),</w:t>
-        <w:br/>
-      </w:r>
-      <w:r>
-        <w:rPr>
-          <w:rFonts w:ascii="Consolas" w:hAnsi="Consolas" w:eastAsia="Consolas"/>
-          <w:color w:val="333333"/>
-          <w:sz w:val="18"/>
-        </w:rPr>
-        <w:t xml:space="preserve">            "elapsed_time": split_obj.get("elapsed_time"),</w:t>
-        <w:br/>
-      </w:r>
-      <w:r>
-        <w:rPr>
-          <w:rFonts w:ascii="Consolas" w:hAnsi="Consolas" w:eastAsia="Consolas"/>
-          <w:color w:val="333333"/>
-          <w:sz w:val="18"/>
-        </w:rPr>
-        <w:t xml:space="preserve">            "moving_time": split_obj.get("moving_time"),</w:t>
-        <w:br/>
-      </w:r>
-      <w:r>
-        <w:rPr>
-          <w:rFonts w:ascii="Consolas" w:hAnsi="Consolas" w:eastAsia="Consolas"/>
-          <w:color w:val="333333"/>
-          <w:sz w:val="18"/>
-        </w:rPr>
-        <w:t xml:space="preserve">            "average_speed": split_obj.get("average_speed"),</w:t>
+        <w:t xml:space="preserve">            "distance": distance_meters,</w:t>
+        <w:br/>
+      </w:r>
+      <w:r>
+        <w:rPr>
+          <w:rFonts w:ascii="Consolas" w:hAnsi="Consolas" w:eastAsia="Consolas"/>
+          <w:color w:val="333333"/>
+          <w:sz w:val="18"/>
+        </w:rPr>
+        <w:t xml:space="preserve">            "elapsed_time": elapsed_time_sec,</w:t>
+        <w:br/>
+      </w:r>
+      <w:r>
+        <w:rPr>
+          <w:rFonts w:ascii="Consolas" w:hAnsi="Consolas" w:eastAsia="Consolas"/>
+          <w:color w:val="333333"/>
+          <w:sz w:val="18"/>
+        </w:rPr>
+        <w:t xml:space="preserve">            "moving_time": moving_time_sec,</w:t>
+        <w:br/>
+      </w:r>
+      <w:r>
+        <w:rPr>
+          <w:rFonts w:ascii="Consolas" w:hAnsi="Consolas" w:eastAsia="Consolas"/>
+          <w:color w:val="333333"/>
+          <w:sz w:val="18"/>
+        </w:rPr>
+        <w:t xml:space="preserve">            "average_speed": avg_speed_mps,</w:t>
         <w:br/>
       </w:r>
       <w:r>
@@ -16957,34 +16892,34 @@
           <w:color w:val="333333"/>
           <w:sz w:val="18"/>
         </w:rPr>
-        <w:t xml:space="preserve">            "conv_distance": split_obj.get("conv_distance"),</w:t>
-        <w:br/>
-      </w:r>
-      <w:r>
-        <w:rPr>
-          <w:rFonts w:ascii="Consolas" w:hAnsi="Consolas" w:eastAsia="Consolas"/>
-          <w:color w:val="333333"/>
-          <w:sz w:val="18"/>
-        </w:rPr>
-        <w:t xml:space="preserve">            "conv_avg_speed": split_obj.get("conv_avg_speed"),</w:t>
-        <w:br/>
-      </w:r>
-      <w:r>
-        <w:rPr>
-          <w:rFonts w:ascii="Consolas" w:hAnsi="Consolas" w:eastAsia="Consolas"/>
-          <w:color w:val="333333"/>
-          <w:sz w:val="18"/>
-        </w:rPr>
-        <w:t xml:space="preserve">            "conv_moving_time": split_obj.get("conv_moving_time"),</w:t>
-        <w:br/>
-      </w:r>
-      <w:r>
-        <w:rPr>
-          <w:rFonts w:ascii="Consolas" w:hAnsi="Consolas" w:eastAsia="Consolas"/>
-          <w:color w:val="333333"/>
-          <w:sz w:val="18"/>
-        </w:rPr>
-        <w:t xml:space="preserve">            "conv_elapsed_time": split_obj.get("conv_elapsed_time"),</w:t>
+        <w:t xml:space="preserve">            "conv_distance": meters_to_miles(distance_meters),</w:t>
+        <w:br/>
+      </w:r>
+      <w:r>
+        <w:rPr>
+          <w:rFonts w:ascii="Consolas" w:hAnsi="Consolas" w:eastAsia="Consolas"/>
+          <w:color w:val="333333"/>
+          <w:sz w:val="18"/>
+        </w:rPr>
+        <w:t xml:space="preserve">            "conv_avg_speed": mps_to_min_per_mile(avg_speed_mps),</w:t>
+        <w:br/>
+      </w:r>
+      <w:r>
+        <w:rPr>
+          <w:rFonts w:ascii="Consolas" w:hAnsi="Consolas" w:eastAsia="Consolas"/>
+          <w:color w:val="333333"/>
+          <w:sz w:val="18"/>
+        </w:rPr>
+        <w:t xml:space="preserve">            "conv_moving_time": format_seconds_to_hms(moving_time_sec),</w:t>
+        <w:br/>
+      </w:r>
+      <w:r>
+        <w:rPr>
+          <w:rFonts w:ascii="Consolas" w:hAnsi="Consolas" w:eastAsia="Consolas"/>
+          <w:color w:val="333333"/>
+          <w:sz w:val="18"/>
+        </w:rPr>
+        <w:t xml:space="preserve">            "conv_elapsed_time": format_seconds_to_hms(elapsed_time_sec),</w:t>
         <w:br/>
       </w:r>
       <w:r>
@@ -17003,6 +16938,38 @@
           <w:sz w:val="18"/>
         </w:rPr>
         <w:t xml:space="preserve">    return extracted</w:t>
+        <w:br/>
+      </w:r>
+      <w:r>
+        <w:rPr>
+          <w:rFonts w:ascii="Consolas" w:hAnsi="Consolas" w:eastAsia="Consolas"/>
+          <w:color w:val="333333"/>
+          <w:sz w:val="18"/>
+        </w:rPr>
+        <w:br/>
+      </w:r>
+      <w:r>
+        <w:rPr>
+          <w:rFonts w:ascii="Consolas" w:hAnsi="Consolas" w:eastAsia="Consolas"/>
+          <w:color w:val="333333"/>
+          <w:sz w:val="18"/>
+        </w:rPr>
+        <w:br/>
+      </w:r>
+      <w:r>
+        <w:rPr>
+          <w:rFonts w:ascii="Consolas" w:hAnsi="Consolas" w:eastAsia="Consolas"/>
+          <w:color w:val="333333"/>
+          <w:sz w:val="18"/>
+        </w:rPr>
+        <w:br/>
+      </w:r>
+      <w:r>
+        <w:rPr>
+          <w:rFonts w:ascii="Consolas" w:hAnsi="Consolas" w:eastAsia="Consolas"/>
+          <w:color w:val="333333"/>
+          <w:sz w:val="18"/>
+        </w:rPr>
         <w:br/>
       </w:r>
       <w:r>
@@ -19863,7 +19830,7 @@
           <w:color w:val="333333"/>
           <w:sz w:val="18"/>
         </w:rPr>
-        <w:t>from src.scripts.dev_only_init_db import init_db</w:t>
+        <w:t>from src.db.init_db import init_db  # ✅ CORRECTED IMPORT</w:t>
         <w:br/>
       </w:r>
       <w:r>

</xml_diff>